<commit_message>
number of judges auto generated + hyperlinks
</commit_message>
<xml_diff>
--- a/Email-Automation-Bot/Template_UoA-Part4Project-InvitationToJudges.docx
+++ b/Email-Automation-Bot/Template_UoA-Part4Project-InvitationToJudges.docx
@@ -89,7 +89,21 @@
         <w:rPr>
           <w:color w:val="000000"/>
         </w:rPr>
-        <w:t xml:space="preserve">[ProjectCategory] </w:t>
+        <w:t>[</w:t>
+      </w:r>
+      <w:proofErr w:type="spellStart"/>
+      <w:r>
+        <w:rPr>
+          <w:color w:val="000000"/>
+        </w:rPr>
+        <w:t>ProjectCategory</w:t>
+      </w:r>
+      <w:proofErr w:type="spellEnd"/>
+      <w:r>
+        <w:rPr>
+          <w:color w:val="000000"/>
+        </w:rPr>
+        <w:t xml:space="preserve">] </w:t>
       </w:r>
       <w:r>
         <w:t xml:space="preserve">Category, in our Part 4 Project activity. </w:t>
@@ -142,7 +156,25 @@
           <w:bCs/>
           <w:color w:val="000000"/>
         </w:rPr>
-        <w:t>[Activitydate]</w:t>
+        <w:t>[</w:t>
+      </w:r>
+      <w:proofErr w:type="spellStart"/>
+      <w:r>
+        <w:rPr>
+          <w:b/>
+          <w:bCs/>
+          <w:color w:val="000000"/>
+        </w:rPr>
+        <w:t>Activitydate</w:t>
+      </w:r>
+      <w:proofErr w:type="spellEnd"/>
+      <w:r>
+        <w:rPr>
+          <w:b/>
+          <w:bCs/>
+          <w:color w:val="000000"/>
+        </w:rPr>
+        <w:t>]</w:t>
       </w:r>
       <w:r>
         <w:rPr>
@@ -507,7 +539,15 @@
         <w:t xml:space="preserve">acknowledging the students’ hard work on their projects through this year with the prize money. If for some reason you cannot support the $500 prize money, please contact us ASAP via email, at most by </w:t>
       </w:r>
       <w:r>
-        <w:t>[deadlinedate]</w:t>
+        <w:t>[</w:t>
+      </w:r>
+      <w:proofErr w:type="spellStart"/>
+      <w:r>
+        <w:t>deadlinedate</w:t>
+      </w:r>
+      <w:proofErr w:type="spellEnd"/>
+      <w:r>
+        <w:t>]</w:t>
       </w:r>
       <w:r>
         <w:t>,</w:t>
@@ -603,7 +643,21 @@
         <w:rPr>
           <w:b/>
         </w:rPr>
-        <w:t>[deadlinedate]</w:t>
+        <w:t>[</w:t>
+      </w:r>
+      <w:proofErr w:type="spellStart"/>
+      <w:r>
+        <w:rPr>
+          <w:b/>
+        </w:rPr>
+        <w:t>deadlinedate</w:t>
+      </w:r>
+      <w:proofErr w:type="spellEnd"/>
+      <w:r>
+        <w:rPr>
+          <w:b/>
+        </w:rPr>
+        <w:t>]</w:t>
       </w:r>
       <w:r>
         <w:rPr>
@@ -624,7 +678,16 @@
         <w:t xml:space="preserve">Please fill </w:t>
       </w:r>
       <w:r>
-        <w:t>this form</w:t>
+        <w:t xml:space="preserve">this </w:t>
+      </w:r>
+      <w:r>
+        <w:t>[</w:t>
+      </w:r>
+      <w:r>
+        <w:t>form</w:t>
+      </w:r>
+      <w:r>
+        <w:t>]</w:t>
       </w:r>
       <w:r>
         <w:t xml:space="preserve"> to inform us of all those who will be attending as judges on the Exhibition Day</w:t>
@@ -671,10 +734,26 @@
         <w:t xml:space="preserve">is up to date on this </w:t>
       </w:r>
       <w:r>
-        <w:t>online slidedeck</w:t>
-      </w:r>
-      <w:r>
-        <w:t>, or add it to the slides if it is not included</w:t>
+        <w:t>[</w:t>
+      </w:r>
+      <w:r>
+        <w:t xml:space="preserve">online </w:t>
+      </w:r>
+      <w:proofErr w:type="spellStart"/>
+      <w:r>
+        <w:t>slidedeck</w:t>
+      </w:r>
+      <w:proofErr w:type="spellEnd"/>
+      <w:proofErr w:type="gramStart"/>
+      <w:r>
+        <w:t>]</w:t>
+      </w:r>
+      <w:r>
+        <w:t>, or</w:t>
+      </w:r>
+      <w:proofErr w:type="gramEnd"/>
+      <w:r>
+        <w:t xml:space="preserve"> add it to the slides if it is not included</w:t>
       </w:r>
       <w:r>
         <w:t xml:space="preserve">. </w:t>
@@ -747,13 +826,31 @@
         </w:rPr>
         <w:t xml:space="preserve"> </w:t>
       </w:r>
+      <w:proofErr w:type="spellStart"/>
       <w:r>
         <w:rPr>
           <w:b/>
           <w:i/>
         </w:rPr>
-        <w:t>Dulsha Kularatna-Abeywardana</w:t>
-      </w:r>
+        <w:t>Dulsha</w:t>
+      </w:r>
+      <w:proofErr w:type="spellEnd"/>
+      <w:r>
+        <w:rPr>
+          <w:b/>
+          <w:i/>
+        </w:rPr>
+        <w:t xml:space="preserve"> </w:t>
+      </w:r>
+      <w:proofErr w:type="spellStart"/>
+      <w:r>
+        <w:rPr>
+          <w:b/>
+          <w:i/>
+        </w:rPr>
+        <w:t>Kularatna-Abeywardana</w:t>
+      </w:r>
+      <w:proofErr w:type="spellEnd"/>
     </w:p>
     <w:p>
       <w:pPr>
@@ -814,7 +911,20 @@
           <w:i/>
         </w:rPr>
         <w:br/>
-        <w:t xml:space="preserve">Phone : </w:t>
+      </w:r>
+      <w:proofErr w:type="gramStart"/>
+      <w:r>
+        <w:rPr>
+          <w:i/>
+        </w:rPr>
+        <w:t>Phone :</w:t>
+      </w:r>
+      <w:proofErr w:type="gramEnd"/>
+      <w:r>
+        <w:rPr>
+          <w:i/>
+        </w:rPr>
+        <w:t xml:space="preserve"> </w:t>
       </w:r>
       <w:r>
         <w:rPr>
@@ -1328,6 +1438,7 @@
             </w:rPr>
             <w:t>[</w:t>
           </w:r>
+          <w:proofErr w:type="spellStart"/>
           <w:r>
             <w:rPr>
               <w:rFonts w:ascii="Times New Roman" w:eastAsia="Times New Roman" w:hAnsi="Times New Roman" w:cs="Times New Roman"/>
@@ -1336,6 +1447,7 @@
             </w:rPr>
             <w:t>inputDate</w:t>
           </w:r>
+          <w:proofErr w:type="spellEnd"/>
           <w:r>
             <w:rPr>
               <w:rFonts w:ascii="Times New Roman" w:eastAsia="Times New Roman" w:hAnsi="Times New Roman" w:cs="Times New Roman"/>
@@ -1389,6 +1501,7 @@
             </w:rPr>
             <w:t>[</w:t>
           </w:r>
+          <w:proofErr w:type="spellStart"/>
           <w:r>
             <w:rPr>
               <w:rFonts w:ascii="Times New Roman" w:eastAsia="Times New Roman" w:hAnsi="Times New Roman" w:cs="Times New Roman"/>
@@ -1403,7 +1516,16 @@
               <w:sz w:val="19"/>
               <w:szCs w:val="19"/>
             </w:rPr>
-            <w:t>Name]</w:t>
+            <w:t>Name</w:t>
+          </w:r>
+          <w:proofErr w:type="spellEnd"/>
+          <w:r>
+            <w:rPr>
+              <w:rFonts w:ascii="Times New Roman" w:eastAsia="Times New Roman" w:hAnsi="Times New Roman" w:cs="Times New Roman"/>
+              <w:sz w:val="19"/>
+              <w:szCs w:val="19"/>
+            </w:rPr>
+            <w:t>]</w:t>
           </w:r>
         </w:p>
         <w:p>
@@ -1430,6 +1552,7 @@
             </w:rPr>
             <w:t>[</w:t>
           </w:r>
+          <w:proofErr w:type="spellStart"/>
           <w:r>
             <w:rPr>
               <w:rFonts w:ascii="Times New Roman" w:eastAsia="Times New Roman" w:hAnsi="Times New Roman" w:cs="Times New Roman"/>
@@ -1444,7 +1567,16 @@
               <w:sz w:val="19"/>
               <w:szCs w:val="19"/>
             </w:rPr>
-            <w:t>Company]</w:t>
+            <w:t>Company</w:t>
+          </w:r>
+          <w:proofErr w:type="spellEnd"/>
+          <w:r>
+            <w:rPr>
+              <w:rFonts w:ascii="Times New Roman" w:eastAsia="Times New Roman" w:hAnsi="Times New Roman" w:cs="Times New Roman"/>
+              <w:sz w:val="19"/>
+              <w:szCs w:val="19"/>
+            </w:rPr>
+            <w:t>]</w:t>
           </w:r>
         </w:p>
       </w:tc>

</xml_diff>

<commit_message>
doc & enhancement: add docs, annotations & error handling
</commit_message>
<xml_diff>
--- a/Email-Automation-Bot/Template_UoA-Part4Project-InvitationToJudges.docx
+++ b/Email-Automation-Bot/Template_UoA-Part4Project-InvitationToJudges.docx
@@ -1,6 +1,6 @@
 
 <file path=word/document.xml><?xml version="1.0" encoding="utf-8"?>
-<w:document xmlns:wpc="http://schemas.microsoft.com/office/word/2010/wordprocessingCanvas" xmlns:cx="http://schemas.microsoft.com/office/drawing/2014/chartex" xmlns:cx1="http://schemas.microsoft.com/office/drawing/2015/9/8/chartex" xmlns:cx2="http://schemas.microsoft.com/office/drawing/2015/10/21/chartex" xmlns:cx3="http://schemas.microsoft.com/office/drawing/2016/5/9/chartex" xmlns:cx4="http://schemas.microsoft.com/office/drawing/2016/5/10/chartex" xmlns:cx5="http://schemas.microsoft.com/office/drawing/2016/5/11/chartex" xmlns:cx6="http://schemas.microsoft.com/office/drawing/2016/5/12/chartex" xmlns:cx7="http://schemas.microsoft.com/office/drawing/2016/5/13/chartex" xmlns:cx8="http://schemas.microsoft.com/office/drawing/2016/5/14/chartex" xmlns:mc="http://schemas.openxmlformats.org/markup-compatibility/2006" xmlns:aink="http://schemas.microsoft.com/office/drawing/2016/ink" xmlns:am3d="http://schemas.microsoft.com/office/drawing/2017/model3d" xmlns:o="urn:schemas-microsoft-com:office:office" xmlns:r="http://schemas.openxmlformats.org/officeDocument/2006/relationships" xmlns:m="http://schemas.openxmlformats.org/officeDocument/2006/math" xmlns:v="urn:schemas-microsoft-com:vml" xmlns:wp14="http://schemas.microsoft.com/office/word/2010/wordprocessingDrawing" xmlns:wp="http://schemas.openxmlformats.org/drawingml/2006/wordprocessingDrawing" xmlns:w10="urn:schemas-microsoft-com:office:word" xmlns:w="http://schemas.openxmlformats.org/wordprocessingml/2006/main" xmlns:w14="http://schemas.microsoft.com/office/word/2010/wordml" xmlns:w15="http://schemas.microsoft.com/office/word/2012/wordml" xmlns:w16cex="http://schemas.microsoft.com/office/word/2018/wordml/cex" xmlns:w16cid="http://schemas.microsoft.com/office/word/2016/wordml/cid" xmlns:w16="http://schemas.microsoft.com/office/word/2018/wordml" xmlns:w16sdtdh="http://schemas.microsoft.com/office/word/2020/wordml/sdtdatahash" xmlns:w16se="http://schemas.microsoft.com/office/word/2015/wordml/symex" xmlns:wpg="http://schemas.microsoft.com/office/word/2010/wordprocessingGroup" xmlns:wpi="http://schemas.microsoft.com/office/word/2010/wordprocessingInk" xmlns:wne="http://schemas.microsoft.com/office/word/2006/wordml" xmlns:wps="http://schemas.microsoft.com/office/word/2010/wordprocessingShape" mc:Ignorable="w14 w15 w16se w16cid w16 w16cex w16sdtdh wp14">
+<w:document xmlns:wpc="http://schemas.microsoft.com/office/word/2010/wordprocessingCanvas" xmlns:cx="http://schemas.microsoft.com/office/drawing/2014/chartex" xmlns:cx1="http://schemas.microsoft.com/office/drawing/2015/9/8/chartex" xmlns:cx2="http://schemas.microsoft.com/office/drawing/2015/10/21/chartex" xmlns:cx3="http://schemas.microsoft.com/office/drawing/2016/5/9/chartex" xmlns:cx4="http://schemas.microsoft.com/office/drawing/2016/5/10/chartex" xmlns:cx5="http://schemas.microsoft.com/office/drawing/2016/5/11/chartex" xmlns:cx6="http://schemas.microsoft.com/office/drawing/2016/5/12/chartex" xmlns:cx7="http://schemas.microsoft.com/office/drawing/2016/5/13/chartex" xmlns:cx8="http://schemas.microsoft.com/office/drawing/2016/5/14/chartex" xmlns:mc="http://schemas.openxmlformats.org/markup-compatibility/2006" xmlns:aink="http://schemas.microsoft.com/office/drawing/2016/ink" xmlns:am3d="http://schemas.microsoft.com/office/drawing/2017/model3d" xmlns:o="urn:schemas-microsoft-com:office:office" xmlns:oel="http://schemas.microsoft.com/office/2019/extlst" xmlns:r="http://schemas.openxmlformats.org/officeDocument/2006/relationships" xmlns:m="http://schemas.openxmlformats.org/officeDocument/2006/math" xmlns:v="urn:schemas-microsoft-com:vml" xmlns:wp14="http://schemas.microsoft.com/office/word/2010/wordprocessingDrawing" xmlns:wp="http://schemas.openxmlformats.org/drawingml/2006/wordprocessingDrawing" xmlns:w10="urn:schemas-microsoft-com:office:word" xmlns:w="http://schemas.openxmlformats.org/wordprocessingml/2006/main" xmlns:w14="http://schemas.microsoft.com/office/word/2010/wordml" xmlns:w15="http://schemas.microsoft.com/office/word/2012/wordml" xmlns:w16cex="http://schemas.microsoft.com/office/word/2018/wordml/cex" xmlns:w16cid="http://schemas.microsoft.com/office/word/2016/wordml/cid" xmlns:w16="http://schemas.microsoft.com/office/word/2018/wordml" xmlns:w16sdtdh="http://schemas.microsoft.com/office/word/2020/wordml/sdtdatahash" xmlns:w16se="http://schemas.microsoft.com/office/word/2015/wordml/symex" xmlns:wpg="http://schemas.microsoft.com/office/word/2010/wordprocessingGroup" xmlns:wpi="http://schemas.microsoft.com/office/word/2010/wordprocessingInk" xmlns:wne="http://schemas.microsoft.com/office/word/2006/wordml" xmlns:wps="http://schemas.microsoft.com/office/word/2010/wordprocessingShape" mc:Ignorable="w14 w15 w16se w16cid w16 w16cex w16sdtdh wp14">
   <w:background w:color="FFFFFF"/>
   <w:body>
     <w:p>
@@ -295,16 +295,16 @@
         <w:t xml:space="preserve"> (</w:t>
       </w:r>
       <w:r>
-        <w:t xml:space="preserve">Project coordinator </w:t>
-      </w:r>
-      <w:r>
-        <w:t xml:space="preserve">1 </w:t>
+        <w:t>[ProjectCoordinator1]</w:t>
+      </w:r>
+      <w:r>
+        <w:t xml:space="preserve"> </w:t>
       </w:r>
       <w:r>
         <w:t xml:space="preserve">or </w:t>
       </w:r>
       <w:r>
-        <w:t>Project coordinator 2</w:t>
+        <w:t>[ProjectCoordinator2]</w:t>
       </w:r>
       <w:r>
         <w:t>) by 3:</w:t>
@@ -744,16 +744,11 @@
         <w:t>slidedeck</w:t>
       </w:r>
       <w:proofErr w:type="spellEnd"/>
-      <w:proofErr w:type="gramStart"/>
       <w:r>
         <w:t>]</w:t>
       </w:r>
       <w:r>
-        <w:t>, or</w:t>
-      </w:r>
-      <w:proofErr w:type="gramEnd"/>
-      <w:r>
-        <w:t xml:space="preserve"> add it to the slides if it is not included</w:t>
+        <w:t>, or add it to the slides if it is not included</w:t>
       </w:r>
       <w:r>
         <w:t xml:space="preserve">. </w:t>
@@ -974,7 +969,7 @@
 </file>
 
 <file path=word/endnotes.xml><?xml version="1.0" encoding="utf-8"?>
-<w:endnotes xmlns:wpc="http://schemas.microsoft.com/office/word/2010/wordprocessingCanvas" xmlns:cx="http://schemas.microsoft.com/office/drawing/2014/chartex" xmlns:cx1="http://schemas.microsoft.com/office/drawing/2015/9/8/chartex" xmlns:cx2="http://schemas.microsoft.com/office/drawing/2015/10/21/chartex" xmlns:cx3="http://schemas.microsoft.com/office/drawing/2016/5/9/chartex" xmlns:cx4="http://schemas.microsoft.com/office/drawing/2016/5/10/chartex" xmlns:cx5="http://schemas.microsoft.com/office/drawing/2016/5/11/chartex" xmlns:cx6="http://schemas.microsoft.com/office/drawing/2016/5/12/chartex" xmlns:cx7="http://schemas.microsoft.com/office/drawing/2016/5/13/chartex" xmlns:cx8="http://schemas.microsoft.com/office/drawing/2016/5/14/chartex" xmlns:mc="http://schemas.openxmlformats.org/markup-compatibility/2006" xmlns:aink="http://schemas.microsoft.com/office/drawing/2016/ink" xmlns:am3d="http://schemas.microsoft.com/office/drawing/2017/model3d" xmlns:o="urn:schemas-microsoft-com:office:office" xmlns:r="http://schemas.openxmlformats.org/officeDocument/2006/relationships" xmlns:m="http://schemas.openxmlformats.org/officeDocument/2006/math" xmlns:v="urn:schemas-microsoft-com:vml" xmlns:wp14="http://schemas.microsoft.com/office/word/2010/wordprocessingDrawing" xmlns:wp="http://schemas.openxmlformats.org/drawingml/2006/wordprocessingDrawing" xmlns:w10="urn:schemas-microsoft-com:office:word" xmlns:w="http://schemas.openxmlformats.org/wordprocessingml/2006/main" xmlns:w14="http://schemas.microsoft.com/office/word/2010/wordml" xmlns:w15="http://schemas.microsoft.com/office/word/2012/wordml" xmlns:w16cex="http://schemas.microsoft.com/office/word/2018/wordml/cex" xmlns:w16cid="http://schemas.microsoft.com/office/word/2016/wordml/cid" xmlns:w16="http://schemas.microsoft.com/office/word/2018/wordml" xmlns:w16sdtdh="http://schemas.microsoft.com/office/word/2020/wordml/sdtdatahash" xmlns:w16se="http://schemas.microsoft.com/office/word/2015/wordml/symex" xmlns:wpg="http://schemas.microsoft.com/office/word/2010/wordprocessingGroup" xmlns:wpi="http://schemas.microsoft.com/office/word/2010/wordprocessingInk" xmlns:wne="http://schemas.microsoft.com/office/word/2006/wordml" xmlns:wps="http://schemas.microsoft.com/office/word/2010/wordprocessingShape" mc:Ignorable="w14 w15 w16se w16cid w16 w16cex w16sdtdh wp14">
+<w:endnotes xmlns:wpc="http://schemas.microsoft.com/office/word/2010/wordprocessingCanvas" xmlns:cx="http://schemas.microsoft.com/office/drawing/2014/chartex" xmlns:cx1="http://schemas.microsoft.com/office/drawing/2015/9/8/chartex" xmlns:cx2="http://schemas.microsoft.com/office/drawing/2015/10/21/chartex" xmlns:cx3="http://schemas.microsoft.com/office/drawing/2016/5/9/chartex" xmlns:cx4="http://schemas.microsoft.com/office/drawing/2016/5/10/chartex" xmlns:cx5="http://schemas.microsoft.com/office/drawing/2016/5/11/chartex" xmlns:cx6="http://schemas.microsoft.com/office/drawing/2016/5/12/chartex" xmlns:cx7="http://schemas.microsoft.com/office/drawing/2016/5/13/chartex" xmlns:cx8="http://schemas.microsoft.com/office/drawing/2016/5/14/chartex" xmlns:mc="http://schemas.openxmlformats.org/markup-compatibility/2006" xmlns:aink="http://schemas.microsoft.com/office/drawing/2016/ink" xmlns:am3d="http://schemas.microsoft.com/office/drawing/2017/model3d" xmlns:o="urn:schemas-microsoft-com:office:office" xmlns:oel="http://schemas.microsoft.com/office/2019/extlst" xmlns:r="http://schemas.openxmlformats.org/officeDocument/2006/relationships" xmlns:m="http://schemas.openxmlformats.org/officeDocument/2006/math" xmlns:v="urn:schemas-microsoft-com:vml" xmlns:wp14="http://schemas.microsoft.com/office/word/2010/wordprocessingDrawing" xmlns:wp="http://schemas.openxmlformats.org/drawingml/2006/wordprocessingDrawing" xmlns:w10="urn:schemas-microsoft-com:office:word" xmlns:w="http://schemas.openxmlformats.org/wordprocessingml/2006/main" xmlns:w14="http://schemas.microsoft.com/office/word/2010/wordml" xmlns:w15="http://schemas.microsoft.com/office/word/2012/wordml" xmlns:w16cex="http://schemas.microsoft.com/office/word/2018/wordml/cex" xmlns:w16cid="http://schemas.microsoft.com/office/word/2016/wordml/cid" xmlns:w16="http://schemas.microsoft.com/office/word/2018/wordml" xmlns:w16sdtdh="http://schemas.microsoft.com/office/word/2020/wordml/sdtdatahash" xmlns:w16se="http://schemas.microsoft.com/office/word/2015/wordml/symex" xmlns:wpg="http://schemas.microsoft.com/office/word/2010/wordprocessingGroup" xmlns:wpi="http://schemas.microsoft.com/office/word/2010/wordprocessingInk" xmlns:wne="http://schemas.microsoft.com/office/word/2006/wordml" xmlns:wps="http://schemas.microsoft.com/office/word/2010/wordprocessingShape" mc:Ignorable="w14 w15 w16se w16cid w16 w16cex w16sdtdh wp14">
   <w:endnote w:type="separator" w:id="-1">
     <w:p>
       <w:r>
@@ -993,7 +988,7 @@
 </file>
 
 <file path=word/footer1.xml><?xml version="1.0" encoding="utf-8"?>
-<w:ftr xmlns:wpc="http://schemas.microsoft.com/office/word/2010/wordprocessingCanvas" xmlns:cx="http://schemas.microsoft.com/office/drawing/2014/chartex" xmlns:cx1="http://schemas.microsoft.com/office/drawing/2015/9/8/chartex" xmlns:cx2="http://schemas.microsoft.com/office/drawing/2015/10/21/chartex" xmlns:cx3="http://schemas.microsoft.com/office/drawing/2016/5/9/chartex" xmlns:cx4="http://schemas.microsoft.com/office/drawing/2016/5/10/chartex" xmlns:cx5="http://schemas.microsoft.com/office/drawing/2016/5/11/chartex" xmlns:cx6="http://schemas.microsoft.com/office/drawing/2016/5/12/chartex" xmlns:cx7="http://schemas.microsoft.com/office/drawing/2016/5/13/chartex" xmlns:cx8="http://schemas.microsoft.com/office/drawing/2016/5/14/chartex" xmlns:mc="http://schemas.openxmlformats.org/markup-compatibility/2006" xmlns:aink="http://schemas.microsoft.com/office/drawing/2016/ink" xmlns:am3d="http://schemas.microsoft.com/office/drawing/2017/model3d" xmlns:o="urn:schemas-microsoft-com:office:office" xmlns:r="http://schemas.openxmlformats.org/officeDocument/2006/relationships" xmlns:m="http://schemas.openxmlformats.org/officeDocument/2006/math" xmlns:v="urn:schemas-microsoft-com:vml" xmlns:wp14="http://schemas.microsoft.com/office/word/2010/wordprocessingDrawing" xmlns:wp="http://schemas.openxmlformats.org/drawingml/2006/wordprocessingDrawing" xmlns:w10="urn:schemas-microsoft-com:office:word" xmlns:w="http://schemas.openxmlformats.org/wordprocessingml/2006/main" xmlns:w14="http://schemas.microsoft.com/office/word/2010/wordml" xmlns:w15="http://schemas.microsoft.com/office/word/2012/wordml" xmlns:w16cex="http://schemas.microsoft.com/office/word/2018/wordml/cex" xmlns:w16cid="http://schemas.microsoft.com/office/word/2016/wordml/cid" xmlns:w16="http://schemas.microsoft.com/office/word/2018/wordml" xmlns:w16sdtdh="http://schemas.microsoft.com/office/word/2020/wordml/sdtdatahash" xmlns:w16se="http://schemas.microsoft.com/office/word/2015/wordml/symex" xmlns:wpg="http://schemas.microsoft.com/office/word/2010/wordprocessingGroup" xmlns:wpi="http://schemas.microsoft.com/office/word/2010/wordprocessingInk" xmlns:wne="http://schemas.microsoft.com/office/word/2006/wordml" xmlns:wps="http://schemas.microsoft.com/office/word/2010/wordprocessingShape" mc:Ignorable="w14 w15 w16se w16cid w16 w16cex w16sdtdh wp14">
+<w:ftr xmlns:wpc="http://schemas.microsoft.com/office/word/2010/wordprocessingCanvas" xmlns:cx="http://schemas.microsoft.com/office/drawing/2014/chartex" xmlns:cx1="http://schemas.microsoft.com/office/drawing/2015/9/8/chartex" xmlns:cx2="http://schemas.microsoft.com/office/drawing/2015/10/21/chartex" xmlns:cx3="http://schemas.microsoft.com/office/drawing/2016/5/9/chartex" xmlns:cx4="http://schemas.microsoft.com/office/drawing/2016/5/10/chartex" xmlns:cx5="http://schemas.microsoft.com/office/drawing/2016/5/11/chartex" xmlns:cx6="http://schemas.microsoft.com/office/drawing/2016/5/12/chartex" xmlns:cx7="http://schemas.microsoft.com/office/drawing/2016/5/13/chartex" xmlns:cx8="http://schemas.microsoft.com/office/drawing/2016/5/14/chartex" xmlns:mc="http://schemas.openxmlformats.org/markup-compatibility/2006" xmlns:aink="http://schemas.microsoft.com/office/drawing/2016/ink" xmlns:am3d="http://schemas.microsoft.com/office/drawing/2017/model3d" xmlns:o="urn:schemas-microsoft-com:office:office" xmlns:oel="http://schemas.microsoft.com/office/2019/extlst" xmlns:r="http://schemas.openxmlformats.org/officeDocument/2006/relationships" xmlns:m="http://schemas.openxmlformats.org/officeDocument/2006/math" xmlns:v="urn:schemas-microsoft-com:vml" xmlns:wp14="http://schemas.microsoft.com/office/word/2010/wordprocessingDrawing" xmlns:wp="http://schemas.openxmlformats.org/drawingml/2006/wordprocessingDrawing" xmlns:w10="urn:schemas-microsoft-com:office:word" xmlns:w="http://schemas.openxmlformats.org/wordprocessingml/2006/main" xmlns:w14="http://schemas.microsoft.com/office/word/2010/wordml" xmlns:w15="http://schemas.microsoft.com/office/word/2012/wordml" xmlns:w16cex="http://schemas.microsoft.com/office/word/2018/wordml/cex" xmlns:w16cid="http://schemas.microsoft.com/office/word/2016/wordml/cid" xmlns:w16="http://schemas.microsoft.com/office/word/2018/wordml" xmlns:w16sdtdh="http://schemas.microsoft.com/office/word/2020/wordml/sdtdatahash" xmlns:w16se="http://schemas.microsoft.com/office/word/2015/wordml/symex" xmlns:wpg="http://schemas.microsoft.com/office/word/2010/wordprocessingGroup" xmlns:wpi="http://schemas.microsoft.com/office/word/2010/wordprocessingInk" xmlns:wne="http://schemas.microsoft.com/office/word/2006/wordml" xmlns:wps="http://schemas.microsoft.com/office/word/2010/wordprocessingShape" mc:Ignorable="w14 w15 w16se w16cid w16 w16cex w16sdtdh wp14">
   <w:p>
     <w:pPr>
       <w:pStyle w:val="Footer"/>
@@ -1003,7 +998,7 @@
 </file>
 
 <file path=word/footer2.xml><?xml version="1.0" encoding="utf-8"?>
-<w:ftr xmlns:wpc="http://schemas.microsoft.com/office/word/2010/wordprocessingCanvas" xmlns:cx="http://schemas.microsoft.com/office/drawing/2014/chartex" xmlns:cx1="http://schemas.microsoft.com/office/drawing/2015/9/8/chartex" xmlns:cx2="http://schemas.microsoft.com/office/drawing/2015/10/21/chartex" xmlns:cx3="http://schemas.microsoft.com/office/drawing/2016/5/9/chartex" xmlns:cx4="http://schemas.microsoft.com/office/drawing/2016/5/10/chartex" xmlns:cx5="http://schemas.microsoft.com/office/drawing/2016/5/11/chartex" xmlns:cx6="http://schemas.microsoft.com/office/drawing/2016/5/12/chartex" xmlns:cx7="http://schemas.microsoft.com/office/drawing/2016/5/13/chartex" xmlns:cx8="http://schemas.microsoft.com/office/drawing/2016/5/14/chartex" xmlns:mc="http://schemas.openxmlformats.org/markup-compatibility/2006" xmlns:aink="http://schemas.microsoft.com/office/drawing/2016/ink" xmlns:am3d="http://schemas.microsoft.com/office/drawing/2017/model3d" xmlns:o="urn:schemas-microsoft-com:office:office" xmlns:r="http://schemas.openxmlformats.org/officeDocument/2006/relationships" xmlns:m="http://schemas.openxmlformats.org/officeDocument/2006/math" xmlns:v="urn:schemas-microsoft-com:vml" xmlns:wp14="http://schemas.microsoft.com/office/word/2010/wordprocessingDrawing" xmlns:wp="http://schemas.openxmlformats.org/drawingml/2006/wordprocessingDrawing" xmlns:w10="urn:schemas-microsoft-com:office:word" xmlns:w="http://schemas.openxmlformats.org/wordprocessingml/2006/main" xmlns:w14="http://schemas.microsoft.com/office/word/2010/wordml" xmlns:w15="http://schemas.microsoft.com/office/word/2012/wordml" xmlns:w16cex="http://schemas.microsoft.com/office/word/2018/wordml/cex" xmlns:w16cid="http://schemas.microsoft.com/office/word/2016/wordml/cid" xmlns:w16="http://schemas.microsoft.com/office/word/2018/wordml" xmlns:w16sdtdh="http://schemas.microsoft.com/office/word/2020/wordml/sdtdatahash" xmlns:w16se="http://schemas.microsoft.com/office/word/2015/wordml/symex" xmlns:wpg="http://schemas.microsoft.com/office/word/2010/wordprocessingGroup" xmlns:wpi="http://schemas.microsoft.com/office/word/2010/wordprocessingInk" xmlns:wne="http://schemas.microsoft.com/office/word/2006/wordml" xmlns:wps="http://schemas.microsoft.com/office/word/2010/wordprocessingShape" mc:Ignorable="w14 w15 w16se w16cid w16 w16cex w16sdtdh wp14">
+<w:ftr xmlns:wpc="http://schemas.microsoft.com/office/word/2010/wordprocessingCanvas" xmlns:cx="http://schemas.microsoft.com/office/drawing/2014/chartex" xmlns:cx1="http://schemas.microsoft.com/office/drawing/2015/9/8/chartex" xmlns:cx2="http://schemas.microsoft.com/office/drawing/2015/10/21/chartex" xmlns:cx3="http://schemas.microsoft.com/office/drawing/2016/5/9/chartex" xmlns:cx4="http://schemas.microsoft.com/office/drawing/2016/5/10/chartex" xmlns:cx5="http://schemas.microsoft.com/office/drawing/2016/5/11/chartex" xmlns:cx6="http://schemas.microsoft.com/office/drawing/2016/5/12/chartex" xmlns:cx7="http://schemas.microsoft.com/office/drawing/2016/5/13/chartex" xmlns:cx8="http://schemas.microsoft.com/office/drawing/2016/5/14/chartex" xmlns:mc="http://schemas.openxmlformats.org/markup-compatibility/2006" xmlns:aink="http://schemas.microsoft.com/office/drawing/2016/ink" xmlns:am3d="http://schemas.microsoft.com/office/drawing/2017/model3d" xmlns:o="urn:schemas-microsoft-com:office:office" xmlns:oel="http://schemas.microsoft.com/office/2019/extlst" xmlns:r="http://schemas.openxmlformats.org/officeDocument/2006/relationships" xmlns:m="http://schemas.openxmlformats.org/officeDocument/2006/math" xmlns:v="urn:schemas-microsoft-com:vml" xmlns:wp14="http://schemas.microsoft.com/office/word/2010/wordprocessingDrawing" xmlns:wp="http://schemas.openxmlformats.org/drawingml/2006/wordprocessingDrawing" xmlns:w10="urn:schemas-microsoft-com:office:word" xmlns:w="http://schemas.openxmlformats.org/wordprocessingml/2006/main" xmlns:w14="http://schemas.microsoft.com/office/word/2010/wordml" xmlns:w15="http://schemas.microsoft.com/office/word/2012/wordml" xmlns:w16cex="http://schemas.microsoft.com/office/word/2018/wordml/cex" xmlns:w16cid="http://schemas.microsoft.com/office/word/2016/wordml/cid" xmlns:w16="http://schemas.microsoft.com/office/word/2018/wordml" xmlns:w16sdtdh="http://schemas.microsoft.com/office/word/2020/wordml/sdtdatahash" xmlns:w16se="http://schemas.microsoft.com/office/word/2015/wordml/symex" xmlns:wpg="http://schemas.microsoft.com/office/word/2010/wordprocessingGroup" xmlns:wpi="http://schemas.microsoft.com/office/word/2010/wordprocessingInk" xmlns:wne="http://schemas.microsoft.com/office/word/2006/wordml" xmlns:wps="http://schemas.microsoft.com/office/word/2010/wordprocessingShape" mc:Ignorable="w14 w15 w16se w16cid w16 w16cex w16sdtdh wp14">
   <w:p>
     <w:pPr>
       <w:pStyle w:val="Footer"/>
@@ -1013,7 +1008,7 @@
 </file>
 
 <file path=word/footer3.xml><?xml version="1.0" encoding="utf-8"?>
-<w:ftr xmlns:wpc="http://schemas.microsoft.com/office/word/2010/wordprocessingCanvas" xmlns:cx="http://schemas.microsoft.com/office/drawing/2014/chartex" xmlns:cx1="http://schemas.microsoft.com/office/drawing/2015/9/8/chartex" xmlns:cx2="http://schemas.microsoft.com/office/drawing/2015/10/21/chartex" xmlns:cx3="http://schemas.microsoft.com/office/drawing/2016/5/9/chartex" xmlns:cx4="http://schemas.microsoft.com/office/drawing/2016/5/10/chartex" xmlns:cx5="http://schemas.microsoft.com/office/drawing/2016/5/11/chartex" xmlns:cx6="http://schemas.microsoft.com/office/drawing/2016/5/12/chartex" xmlns:cx7="http://schemas.microsoft.com/office/drawing/2016/5/13/chartex" xmlns:cx8="http://schemas.microsoft.com/office/drawing/2016/5/14/chartex" xmlns:mc="http://schemas.openxmlformats.org/markup-compatibility/2006" xmlns:aink="http://schemas.microsoft.com/office/drawing/2016/ink" xmlns:am3d="http://schemas.microsoft.com/office/drawing/2017/model3d" xmlns:o="urn:schemas-microsoft-com:office:office" xmlns:r="http://schemas.openxmlformats.org/officeDocument/2006/relationships" xmlns:m="http://schemas.openxmlformats.org/officeDocument/2006/math" xmlns:v="urn:schemas-microsoft-com:vml" xmlns:wp14="http://schemas.microsoft.com/office/word/2010/wordprocessingDrawing" xmlns:wp="http://schemas.openxmlformats.org/drawingml/2006/wordprocessingDrawing" xmlns:w10="urn:schemas-microsoft-com:office:word" xmlns:w="http://schemas.openxmlformats.org/wordprocessingml/2006/main" xmlns:w14="http://schemas.microsoft.com/office/word/2010/wordml" xmlns:w15="http://schemas.microsoft.com/office/word/2012/wordml" xmlns:w16cex="http://schemas.microsoft.com/office/word/2018/wordml/cex" xmlns:w16cid="http://schemas.microsoft.com/office/word/2016/wordml/cid" xmlns:w16="http://schemas.microsoft.com/office/word/2018/wordml" xmlns:w16sdtdh="http://schemas.microsoft.com/office/word/2020/wordml/sdtdatahash" xmlns:w16se="http://schemas.microsoft.com/office/word/2015/wordml/symex" xmlns:wpg="http://schemas.microsoft.com/office/word/2010/wordprocessingGroup" xmlns:wpi="http://schemas.microsoft.com/office/word/2010/wordprocessingInk" xmlns:wne="http://schemas.microsoft.com/office/word/2006/wordml" xmlns:wps="http://schemas.microsoft.com/office/word/2010/wordprocessingShape" mc:Ignorable="w14 w15 w16se w16cid w16 w16cex w16sdtdh wp14">
+<w:ftr xmlns:wpc="http://schemas.microsoft.com/office/word/2010/wordprocessingCanvas" xmlns:cx="http://schemas.microsoft.com/office/drawing/2014/chartex" xmlns:cx1="http://schemas.microsoft.com/office/drawing/2015/9/8/chartex" xmlns:cx2="http://schemas.microsoft.com/office/drawing/2015/10/21/chartex" xmlns:cx3="http://schemas.microsoft.com/office/drawing/2016/5/9/chartex" xmlns:cx4="http://schemas.microsoft.com/office/drawing/2016/5/10/chartex" xmlns:cx5="http://schemas.microsoft.com/office/drawing/2016/5/11/chartex" xmlns:cx6="http://schemas.microsoft.com/office/drawing/2016/5/12/chartex" xmlns:cx7="http://schemas.microsoft.com/office/drawing/2016/5/13/chartex" xmlns:cx8="http://schemas.microsoft.com/office/drawing/2016/5/14/chartex" xmlns:mc="http://schemas.openxmlformats.org/markup-compatibility/2006" xmlns:aink="http://schemas.microsoft.com/office/drawing/2016/ink" xmlns:am3d="http://schemas.microsoft.com/office/drawing/2017/model3d" xmlns:o="urn:schemas-microsoft-com:office:office" xmlns:oel="http://schemas.microsoft.com/office/2019/extlst" xmlns:r="http://schemas.openxmlformats.org/officeDocument/2006/relationships" xmlns:m="http://schemas.openxmlformats.org/officeDocument/2006/math" xmlns:v="urn:schemas-microsoft-com:vml" xmlns:wp14="http://schemas.microsoft.com/office/word/2010/wordprocessingDrawing" xmlns:wp="http://schemas.openxmlformats.org/drawingml/2006/wordprocessingDrawing" xmlns:w10="urn:schemas-microsoft-com:office:word" xmlns:w="http://schemas.openxmlformats.org/wordprocessingml/2006/main" xmlns:w14="http://schemas.microsoft.com/office/word/2010/wordml" xmlns:w15="http://schemas.microsoft.com/office/word/2012/wordml" xmlns:w16cex="http://schemas.microsoft.com/office/word/2018/wordml/cex" xmlns:w16cid="http://schemas.microsoft.com/office/word/2016/wordml/cid" xmlns:w16="http://schemas.microsoft.com/office/word/2018/wordml" xmlns:w16sdtdh="http://schemas.microsoft.com/office/word/2020/wordml/sdtdatahash" xmlns:w16se="http://schemas.microsoft.com/office/word/2015/wordml/symex" xmlns:wpg="http://schemas.microsoft.com/office/word/2010/wordprocessingGroup" xmlns:wpi="http://schemas.microsoft.com/office/word/2010/wordprocessingInk" xmlns:wne="http://schemas.microsoft.com/office/word/2006/wordml" xmlns:wps="http://schemas.microsoft.com/office/word/2010/wordprocessingShape" mc:Ignorable="w14 w15 w16se w16cid w16 w16cex w16sdtdh wp14">
   <w:p>
     <w:pPr>
       <w:pStyle w:val="Footer"/>
@@ -1023,7 +1018,7 @@
 </file>
 
 <file path=word/footnotes.xml><?xml version="1.0" encoding="utf-8"?>
-<w:footnotes xmlns:wpc="http://schemas.microsoft.com/office/word/2010/wordprocessingCanvas" xmlns:cx="http://schemas.microsoft.com/office/drawing/2014/chartex" xmlns:cx1="http://schemas.microsoft.com/office/drawing/2015/9/8/chartex" xmlns:cx2="http://schemas.microsoft.com/office/drawing/2015/10/21/chartex" xmlns:cx3="http://schemas.microsoft.com/office/drawing/2016/5/9/chartex" xmlns:cx4="http://schemas.microsoft.com/office/drawing/2016/5/10/chartex" xmlns:cx5="http://schemas.microsoft.com/office/drawing/2016/5/11/chartex" xmlns:cx6="http://schemas.microsoft.com/office/drawing/2016/5/12/chartex" xmlns:cx7="http://schemas.microsoft.com/office/drawing/2016/5/13/chartex" xmlns:cx8="http://schemas.microsoft.com/office/drawing/2016/5/14/chartex" xmlns:mc="http://schemas.openxmlformats.org/markup-compatibility/2006" xmlns:aink="http://schemas.microsoft.com/office/drawing/2016/ink" xmlns:am3d="http://schemas.microsoft.com/office/drawing/2017/model3d" xmlns:o="urn:schemas-microsoft-com:office:office" xmlns:r="http://schemas.openxmlformats.org/officeDocument/2006/relationships" xmlns:m="http://schemas.openxmlformats.org/officeDocument/2006/math" xmlns:v="urn:schemas-microsoft-com:vml" xmlns:wp14="http://schemas.microsoft.com/office/word/2010/wordprocessingDrawing" xmlns:wp="http://schemas.openxmlformats.org/drawingml/2006/wordprocessingDrawing" xmlns:w10="urn:schemas-microsoft-com:office:word" xmlns:w="http://schemas.openxmlformats.org/wordprocessingml/2006/main" xmlns:w14="http://schemas.microsoft.com/office/word/2010/wordml" xmlns:w15="http://schemas.microsoft.com/office/word/2012/wordml" xmlns:w16cex="http://schemas.microsoft.com/office/word/2018/wordml/cex" xmlns:w16cid="http://schemas.microsoft.com/office/word/2016/wordml/cid" xmlns:w16="http://schemas.microsoft.com/office/word/2018/wordml" xmlns:w16sdtdh="http://schemas.microsoft.com/office/word/2020/wordml/sdtdatahash" xmlns:w16se="http://schemas.microsoft.com/office/word/2015/wordml/symex" xmlns:wpg="http://schemas.microsoft.com/office/word/2010/wordprocessingGroup" xmlns:wpi="http://schemas.microsoft.com/office/word/2010/wordprocessingInk" xmlns:wne="http://schemas.microsoft.com/office/word/2006/wordml" xmlns:wps="http://schemas.microsoft.com/office/word/2010/wordprocessingShape" mc:Ignorable="w14 w15 w16se w16cid w16 w16cex w16sdtdh wp14">
+<w:footnotes xmlns:wpc="http://schemas.microsoft.com/office/word/2010/wordprocessingCanvas" xmlns:cx="http://schemas.microsoft.com/office/drawing/2014/chartex" xmlns:cx1="http://schemas.microsoft.com/office/drawing/2015/9/8/chartex" xmlns:cx2="http://schemas.microsoft.com/office/drawing/2015/10/21/chartex" xmlns:cx3="http://schemas.microsoft.com/office/drawing/2016/5/9/chartex" xmlns:cx4="http://schemas.microsoft.com/office/drawing/2016/5/10/chartex" xmlns:cx5="http://schemas.microsoft.com/office/drawing/2016/5/11/chartex" xmlns:cx6="http://schemas.microsoft.com/office/drawing/2016/5/12/chartex" xmlns:cx7="http://schemas.microsoft.com/office/drawing/2016/5/13/chartex" xmlns:cx8="http://schemas.microsoft.com/office/drawing/2016/5/14/chartex" xmlns:mc="http://schemas.openxmlformats.org/markup-compatibility/2006" xmlns:aink="http://schemas.microsoft.com/office/drawing/2016/ink" xmlns:am3d="http://schemas.microsoft.com/office/drawing/2017/model3d" xmlns:o="urn:schemas-microsoft-com:office:office" xmlns:oel="http://schemas.microsoft.com/office/2019/extlst" xmlns:r="http://schemas.openxmlformats.org/officeDocument/2006/relationships" xmlns:m="http://schemas.openxmlformats.org/officeDocument/2006/math" xmlns:v="urn:schemas-microsoft-com:vml" xmlns:wp14="http://schemas.microsoft.com/office/word/2010/wordprocessingDrawing" xmlns:wp="http://schemas.openxmlformats.org/drawingml/2006/wordprocessingDrawing" xmlns:w10="urn:schemas-microsoft-com:office:word" xmlns:w="http://schemas.openxmlformats.org/wordprocessingml/2006/main" xmlns:w14="http://schemas.microsoft.com/office/word/2010/wordml" xmlns:w15="http://schemas.microsoft.com/office/word/2012/wordml" xmlns:w16cex="http://schemas.microsoft.com/office/word/2018/wordml/cex" xmlns:w16cid="http://schemas.microsoft.com/office/word/2016/wordml/cid" xmlns:w16="http://schemas.microsoft.com/office/word/2018/wordml" xmlns:w16sdtdh="http://schemas.microsoft.com/office/word/2020/wordml/sdtdatahash" xmlns:w16se="http://schemas.microsoft.com/office/word/2015/wordml/symex" xmlns:wpg="http://schemas.microsoft.com/office/word/2010/wordprocessingGroup" xmlns:wpi="http://schemas.microsoft.com/office/word/2010/wordprocessingInk" xmlns:wne="http://schemas.microsoft.com/office/word/2006/wordml" xmlns:wps="http://schemas.microsoft.com/office/word/2010/wordprocessingShape" mc:Ignorable="w14 w15 w16se w16cid w16 w16cex w16sdtdh wp14">
   <w:footnote w:type="separator" w:id="-1">
     <w:p>
       <w:r>
@@ -1042,7 +1037,7 @@
 </file>
 
 <file path=word/header1.xml><?xml version="1.0" encoding="utf-8"?>
-<w:hdr xmlns:wpc="http://schemas.microsoft.com/office/word/2010/wordprocessingCanvas" xmlns:cx="http://schemas.microsoft.com/office/drawing/2014/chartex" xmlns:cx1="http://schemas.microsoft.com/office/drawing/2015/9/8/chartex" xmlns:cx2="http://schemas.microsoft.com/office/drawing/2015/10/21/chartex" xmlns:cx3="http://schemas.microsoft.com/office/drawing/2016/5/9/chartex" xmlns:cx4="http://schemas.microsoft.com/office/drawing/2016/5/10/chartex" xmlns:cx5="http://schemas.microsoft.com/office/drawing/2016/5/11/chartex" xmlns:cx6="http://schemas.microsoft.com/office/drawing/2016/5/12/chartex" xmlns:cx7="http://schemas.microsoft.com/office/drawing/2016/5/13/chartex" xmlns:cx8="http://schemas.microsoft.com/office/drawing/2016/5/14/chartex" xmlns:mc="http://schemas.openxmlformats.org/markup-compatibility/2006" xmlns:aink="http://schemas.microsoft.com/office/drawing/2016/ink" xmlns:am3d="http://schemas.microsoft.com/office/drawing/2017/model3d" xmlns:o="urn:schemas-microsoft-com:office:office" xmlns:r="http://schemas.openxmlformats.org/officeDocument/2006/relationships" xmlns:m="http://schemas.openxmlformats.org/officeDocument/2006/math" xmlns:v="urn:schemas-microsoft-com:vml" xmlns:wp14="http://schemas.microsoft.com/office/word/2010/wordprocessingDrawing" xmlns:wp="http://schemas.openxmlformats.org/drawingml/2006/wordprocessingDrawing" xmlns:w10="urn:schemas-microsoft-com:office:word" xmlns:w="http://schemas.openxmlformats.org/wordprocessingml/2006/main" xmlns:w14="http://schemas.microsoft.com/office/word/2010/wordml" xmlns:w15="http://schemas.microsoft.com/office/word/2012/wordml" xmlns:w16cex="http://schemas.microsoft.com/office/word/2018/wordml/cex" xmlns:w16cid="http://schemas.microsoft.com/office/word/2016/wordml/cid" xmlns:w16="http://schemas.microsoft.com/office/word/2018/wordml" xmlns:w16sdtdh="http://schemas.microsoft.com/office/word/2020/wordml/sdtdatahash" xmlns:w16se="http://schemas.microsoft.com/office/word/2015/wordml/symex" xmlns:wpg="http://schemas.microsoft.com/office/word/2010/wordprocessingGroup" xmlns:wpi="http://schemas.microsoft.com/office/word/2010/wordprocessingInk" xmlns:wne="http://schemas.microsoft.com/office/word/2006/wordml" xmlns:wps="http://schemas.microsoft.com/office/word/2010/wordprocessingShape" mc:Ignorable="w14 w15 w16se w16cid w16 w16cex w16sdtdh wp14">
+<w:hdr xmlns:wpc="http://schemas.microsoft.com/office/word/2010/wordprocessingCanvas" xmlns:cx="http://schemas.microsoft.com/office/drawing/2014/chartex" xmlns:cx1="http://schemas.microsoft.com/office/drawing/2015/9/8/chartex" xmlns:cx2="http://schemas.microsoft.com/office/drawing/2015/10/21/chartex" xmlns:cx3="http://schemas.microsoft.com/office/drawing/2016/5/9/chartex" xmlns:cx4="http://schemas.microsoft.com/office/drawing/2016/5/10/chartex" xmlns:cx5="http://schemas.microsoft.com/office/drawing/2016/5/11/chartex" xmlns:cx6="http://schemas.microsoft.com/office/drawing/2016/5/12/chartex" xmlns:cx7="http://schemas.microsoft.com/office/drawing/2016/5/13/chartex" xmlns:cx8="http://schemas.microsoft.com/office/drawing/2016/5/14/chartex" xmlns:mc="http://schemas.openxmlformats.org/markup-compatibility/2006" xmlns:aink="http://schemas.microsoft.com/office/drawing/2016/ink" xmlns:am3d="http://schemas.microsoft.com/office/drawing/2017/model3d" xmlns:o="urn:schemas-microsoft-com:office:office" xmlns:oel="http://schemas.microsoft.com/office/2019/extlst" xmlns:r="http://schemas.openxmlformats.org/officeDocument/2006/relationships" xmlns:m="http://schemas.openxmlformats.org/officeDocument/2006/math" xmlns:v="urn:schemas-microsoft-com:vml" xmlns:wp14="http://schemas.microsoft.com/office/word/2010/wordprocessingDrawing" xmlns:wp="http://schemas.openxmlformats.org/drawingml/2006/wordprocessingDrawing" xmlns:w10="urn:schemas-microsoft-com:office:word" xmlns:w="http://schemas.openxmlformats.org/wordprocessingml/2006/main" xmlns:w14="http://schemas.microsoft.com/office/word/2010/wordml" xmlns:w15="http://schemas.microsoft.com/office/word/2012/wordml" xmlns:w16cex="http://schemas.microsoft.com/office/word/2018/wordml/cex" xmlns:w16cid="http://schemas.microsoft.com/office/word/2016/wordml/cid" xmlns:w16="http://schemas.microsoft.com/office/word/2018/wordml" xmlns:w16sdtdh="http://schemas.microsoft.com/office/word/2020/wordml/sdtdatahash" xmlns:w16se="http://schemas.microsoft.com/office/word/2015/wordml/symex" xmlns:wpg="http://schemas.microsoft.com/office/word/2010/wordprocessingGroup" xmlns:wpi="http://schemas.microsoft.com/office/word/2010/wordprocessingInk" xmlns:wne="http://schemas.microsoft.com/office/word/2006/wordml" xmlns:wps="http://schemas.microsoft.com/office/word/2010/wordprocessingShape" mc:Ignorable="w14 w15 w16se w16cid w16 w16cex w16sdtdh wp14">
   <w:p>
     <w:pPr>
       <w:pStyle w:val="Header"/>
@@ -1052,7 +1047,7 @@
 </file>
 
 <file path=word/header2.xml><?xml version="1.0" encoding="utf-8"?>
-<w:hdr xmlns:wpc="http://schemas.microsoft.com/office/word/2010/wordprocessingCanvas" xmlns:cx="http://schemas.microsoft.com/office/drawing/2014/chartex" xmlns:cx1="http://schemas.microsoft.com/office/drawing/2015/9/8/chartex" xmlns:cx2="http://schemas.microsoft.com/office/drawing/2015/10/21/chartex" xmlns:cx3="http://schemas.microsoft.com/office/drawing/2016/5/9/chartex" xmlns:cx4="http://schemas.microsoft.com/office/drawing/2016/5/10/chartex" xmlns:cx5="http://schemas.microsoft.com/office/drawing/2016/5/11/chartex" xmlns:cx6="http://schemas.microsoft.com/office/drawing/2016/5/12/chartex" xmlns:cx7="http://schemas.microsoft.com/office/drawing/2016/5/13/chartex" xmlns:cx8="http://schemas.microsoft.com/office/drawing/2016/5/14/chartex" xmlns:mc="http://schemas.openxmlformats.org/markup-compatibility/2006" xmlns:aink="http://schemas.microsoft.com/office/drawing/2016/ink" xmlns:am3d="http://schemas.microsoft.com/office/drawing/2017/model3d" xmlns:o="urn:schemas-microsoft-com:office:office" xmlns:r="http://schemas.openxmlformats.org/officeDocument/2006/relationships" xmlns:m="http://schemas.openxmlformats.org/officeDocument/2006/math" xmlns:v="urn:schemas-microsoft-com:vml" xmlns:wp14="http://schemas.microsoft.com/office/word/2010/wordprocessingDrawing" xmlns:wp="http://schemas.openxmlformats.org/drawingml/2006/wordprocessingDrawing" xmlns:w10="urn:schemas-microsoft-com:office:word" xmlns:w="http://schemas.openxmlformats.org/wordprocessingml/2006/main" xmlns:w14="http://schemas.microsoft.com/office/word/2010/wordml" xmlns:w15="http://schemas.microsoft.com/office/word/2012/wordml" xmlns:w16cex="http://schemas.microsoft.com/office/word/2018/wordml/cex" xmlns:w16cid="http://schemas.microsoft.com/office/word/2016/wordml/cid" xmlns:w16="http://schemas.microsoft.com/office/word/2018/wordml" xmlns:w16sdtdh="http://schemas.microsoft.com/office/word/2020/wordml/sdtdatahash" xmlns:w16se="http://schemas.microsoft.com/office/word/2015/wordml/symex" xmlns:wpg="http://schemas.microsoft.com/office/word/2010/wordprocessingGroup" xmlns:wpi="http://schemas.microsoft.com/office/word/2010/wordprocessingInk" xmlns:wne="http://schemas.microsoft.com/office/word/2006/wordml" xmlns:wps="http://schemas.microsoft.com/office/word/2010/wordprocessingShape" mc:Ignorable="w14 w15 w16se w16cid w16 w16cex w16sdtdh wp14">
+<w:hdr xmlns:wpc="http://schemas.microsoft.com/office/word/2010/wordprocessingCanvas" xmlns:cx="http://schemas.microsoft.com/office/drawing/2014/chartex" xmlns:cx1="http://schemas.microsoft.com/office/drawing/2015/9/8/chartex" xmlns:cx2="http://schemas.microsoft.com/office/drawing/2015/10/21/chartex" xmlns:cx3="http://schemas.microsoft.com/office/drawing/2016/5/9/chartex" xmlns:cx4="http://schemas.microsoft.com/office/drawing/2016/5/10/chartex" xmlns:cx5="http://schemas.microsoft.com/office/drawing/2016/5/11/chartex" xmlns:cx6="http://schemas.microsoft.com/office/drawing/2016/5/12/chartex" xmlns:cx7="http://schemas.microsoft.com/office/drawing/2016/5/13/chartex" xmlns:cx8="http://schemas.microsoft.com/office/drawing/2016/5/14/chartex" xmlns:mc="http://schemas.openxmlformats.org/markup-compatibility/2006" xmlns:aink="http://schemas.microsoft.com/office/drawing/2016/ink" xmlns:am3d="http://schemas.microsoft.com/office/drawing/2017/model3d" xmlns:o="urn:schemas-microsoft-com:office:office" xmlns:oel="http://schemas.microsoft.com/office/2019/extlst" xmlns:r="http://schemas.openxmlformats.org/officeDocument/2006/relationships" xmlns:m="http://schemas.openxmlformats.org/officeDocument/2006/math" xmlns:v="urn:schemas-microsoft-com:vml" xmlns:wp14="http://schemas.microsoft.com/office/word/2010/wordprocessingDrawing" xmlns:wp="http://schemas.openxmlformats.org/drawingml/2006/wordprocessingDrawing" xmlns:w10="urn:schemas-microsoft-com:office:word" xmlns:w="http://schemas.openxmlformats.org/wordprocessingml/2006/main" xmlns:w14="http://schemas.microsoft.com/office/word/2010/wordml" xmlns:w15="http://schemas.microsoft.com/office/word/2012/wordml" xmlns:w16cex="http://schemas.microsoft.com/office/word/2018/wordml/cex" xmlns:w16cid="http://schemas.microsoft.com/office/word/2016/wordml/cid" xmlns:w16="http://schemas.microsoft.com/office/word/2018/wordml" xmlns:w16sdtdh="http://schemas.microsoft.com/office/word/2020/wordml/sdtdatahash" xmlns:w16se="http://schemas.microsoft.com/office/word/2015/wordml/symex" xmlns:wpg="http://schemas.microsoft.com/office/word/2010/wordprocessingGroup" xmlns:wpi="http://schemas.microsoft.com/office/word/2010/wordprocessingInk" xmlns:wne="http://schemas.microsoft.com/office/word/2006/wordml" xmlns:wps="http://schemas.microsoft.com/office/word/2010/wordprocessingShape" mc:Ignorable="w14 w15 w16se w16cid w16 w16cex w16sdtdh wp14">
   <w:p>
     <w:pPr>
       <w:pBdr>
@@ -1224,7 +1219,7 @@
               </mc:Choice>
               <mc:Fallback>
                 <w:pict>
-                  <v:rect w14:anchorId="0216B567" id="Rectangle 1" o:spid="_x0000_s1026" style="position:absolute;margin-left:133pt;margin-top:19pt;width:1in;height:4pt;z-index:251659264;visibility:visible;mso-wrap-style:square;mso-wrap-distance-left:9pt;mso-wrap-distance-top:0;mso-wrap-distance-right:9pt;mso-wrap-distance-bottom:0;mso-position-horizontal:absolute;mso-position-horizontal-relative:text;mso-position-vertical:absolute;mso-position-vertical-relative:text;v-text-anchor:top" o:gfxdata="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" filled="f" stroked="f">
+                  <v:rect w14:anchorId="0216B567" id="Rectangle 1" o:spid="_x0000_s1026" style="position:absolute;margin-left:133pt;margin-top:19pt;width:1in;height:4pt;z-index:251659264;visibility:visible;mso-wrap-style:square;mso-wrap-distance-left:9pt;mso-wrap-distance-top:0;mso-wrap-distance-right:9pt;mso-wrap-distance-bottom:0;mso-position-horizontal:absolute;mso-position-horizontal-relative:text;mso-position-vertical:absolute;mso-position-vertical-relative:text;v-text-anchor:top" o:gfxdata="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" filled="f" stroked="f">
                     <v:textbox inset="2.53958mm,1.2694mm,2.53958mm,1.2694mm">
                       <w:txbxContent>
                         <w:p>
@@ -1268,7 +1263,7 @@
 </file>
 
 <file path=word/header3.xml><?xml version="1.0" encoding="utf-8"?>
-<w:hdr xmlns:wpc="http://schemas.microsoft.com/office/word/2010/wordprocessingCanvas" xmlns:cx="http://schemas.microsoft.com/office/drawing/2014/chartex" xmlns:cx1="http://schemas.microsoft.com/office/drawing/2015/9/8/chartex" xmlns:cx2="http://schemas.microsoft.com/office/drawing/2015/10/21/chartex" xmlns:cx3="http://schemas.microsoft.com/office/drawing/2016/5/9/chartex" xmlns:cx4="http://schemas.microsoft.com/office/drawing/2016/5/10/chartex" xmlns:cx5="http://schemas.microsoft.com/office/drawing/2016/5/11/chartex" xmlns:cx6="http://schemas.microsoft.com/office/drawing/2016/5/12/chartex" xmlns:cx7="http://schemas.microsoft.com/office/drawing/2016/5/13/chartex" xmlns:cx8="http://schemas.microsoft.com/office/drawing/2016/5/14/chartex" xmlns:mc="http://schemas.openxmlformats.org/markup-compatibility/2006" xmlns:aink="http://schemas.microsoft.com/office/drawing/2016/ink" xmlns:am3d="http://schemas.microsoft.com/office/drawing/2017/model3d" xmlns:o="urn:schemas-microsoft-com:office:office" xmlns:r="http://schemas.openxmlformats.org/officeDocument/2006/relationships" xmlns:m="http://schemas.openxmlformats.org/officeDocument/2006/math" xmlns:v="urn:schemas-microsoft-com:vml" xmlns:wp14="http://schemas.microsoft.com/office/word/2010/wordprocessingDrawing" xmlns:wp="http://schemas.openxmlformats.org/drawingml/2006/wordprocessingDrawing" xmlns:w10="urn:schemas-microsoft-com:office:word" xmlns:w="http://schemas.openxmlformats.org/wordprocessingml/2006/main" xmlns:w14="http://schemas.microsoft.com/office/word/2010/wordml" xmlns:w15="http://schemas.microsoft.com/office/word/2012/wordml" xmlns:w16cex="http://schemas.microsoft.com/office/word/2018/wordml/cex" xmlns:w16cid="http://schemas.microsoft.com/office/word/2016/wordml/cid" xmlns:w16="http://schemas.microsoft.com/office/word/2018/wordml" xmlns:w16sdtdh="http://schemas.microsoft.com/office/word/2020/wordml/sdtdatahash" xmlns:w16se="http://schemas.microsoft.com/office/word/2015/wordml/symex" xmlns:wpg="http://schemas.microsoft.com/office/word/2010/wordprocessingGroup" xmlns:wpi="http://schemas.microsoft.com/office/word/2010/wordprocessingInk" xmlns:wne="http://schemas.microsoft.com/office/word/2006/wordml" xmlns:wps="http://schemas.microsoft.com/office/word/2010/wordprocessingShape" mc:Ignorable="w14 w15 w16se w16cid w16 w16cex w16sdtdh wp14">
+<w:hdr xmlns:wpc="http://schemas.microsoft.com/office/word/2010/wordprocessingCanvas" xmlns:cx="http://schemas.microsoft.com/office/drawing/2014/chartex" xmlns:cx1="http://schemas.microsoft.com/office/drawing/2015/9/8/chartex" xmlns:cx2="http://schemas.microsoft.com/office/drawing/2015/10/21/chartex" xmlns:cx3="http://schemas.microsoft.com/office/drawing/2016/5/9/chartex" xmlns:cx4="http://schemas.microsoft.com/office/drawing/2016/5/10/chartex" xmlns:cx5="http://schemas.microsoft.com/office/drawing/2016/5/11/chartex" xmlns:cx6="http://schemas.microsoft.com/office/drawing/2016/5/12/chartex" xmlns:cx7="http://schemas.microsoft.com/office/drawing/2016/5/13/chartex" xmlns:cx8="http://schemas.microsoft.com/office/drawing/2016/5/14/chartex" xmlns:mc="http://schemas.openxmlformats.org/markup-compatibility/2006" xmlns:aink="http://schemas.microsoft.com/office/drawing/2016/ink" xmlns:am3d="http://schemas.microsoft.com/office/drawing/2017/model3d" xmlns:o="urn:schemas-microsoft-com:office:office" xmlns:oel="http://schemas.microsoft.com/office/2019/extlst" xmlns:r="http://schemas.openxmlformats.org/officeDocument/2006/relationships" xmlns:m="http://schemas.openxmlformats.org/officeDocument/2006/math" xmlns:v="urn:schemas-microsoft-com:vml" xmlns:wp14="http://schemas.microsoft.com/office/word/2010/wordprocessingDrawing" xmlns:wp="http://schemas.openxmlformats.org/drawingml/2006/wordprocessingDrawing" xmlns:w10="urn:schemas-microsoft-com:office:word" xmlns:w="http://schemas.openxmlformats.org/wordprocessingml/2006/main" xmlns:w14="http://schemas.microsoft.com/office/word/2010/wordml" xmlns:w15="http://schemas.microsoft.com/office/word/2012/wordml" xmlns:w16cex="http://schemas.microsoft.com/office/word/2018/wordml/cex" xmlns:w16cid="http://schemas.microsoft.com/office/word/2016/wordml/cid" xmlns:w16="http://schemas.microsoft.com/office/word/2018/wordml" xmlns:w16sdtdh="http://schemas.microsoft.com/office/word/2020/wordml/sdtdatahash" xmlns:w16se="http://schemas.microsoft.com/office/word/2015/wordml/symex" xmlns:wpg="http://schemas.microsoft.com/office/word/2010/wordprocessingGroup" xmlns:wpi="http://schemas.microsoft.com/office/word/2010/wordprocessingInk" xmlns:wne="http://schemas.microsoft.com/office/word/2006/wordml" xmlns:wps="http://schemas.microsoft.com/office/word/2010/wordprocessingShape" mc:Ignorable="w14 w15 w16se w16cid w16 w16cex w16sdtdh wp14">
   <w:p>
     <w:pPr>
       <w:pBdr>
@@ -2017,7 +2012,7 @@
 </file>
 
 <file path=word/numbering.xml><?xml version="1.0" encoding="utf-8"?>
-<w:numbering xmlns:wpc="http://schemas.microsoft.com/office/word/2010/wordprocessingCanvas" xmlns:cx="http://schemas.microsoft.com/office/drawing/2014/chartex" xmlns:cx1="http://schemas.microsoft.com/office/drawing/2015/9/8/chartex" xmlns:cx2="http://schemas.microsoft.com/office/drawing/2015/10/21/chartex" xmlns:cx3="http://schemas.microsoft.com/office/drawing/2016/5/9/chartex" xmlns:cx4="http://schemas.microsoft.com/office/drawing/2016/5/10/chartex" xmlns:cx5="http://schemas.microsoft.com/office/drawing/2016/5/11/chartex" xmlns:cx6="http://schemas.microsoft.com/office/drawing/2016/5/12/chartex" xmlns:cx7="http://schemas.microsoft.com/office/drawing/2016/5/13/chartex" xmlns:cx8="http://schemas.microsoft.com/office/drawing/2016/5/14/chartex" xmlns:mc="http://schemas.openxmlformats.org/markup-compatibility/2006" xmlns:aink="http://schemas.microsoft.com/office/drawing/2016/ink" xmlns:am3d="http://schemas.microsoft.com/office/drawing/2017/model3d" xmlns:o="urn:schemas-microsoft-com:office:office" xmlns:r="http://schemas.openxmlformats.org/officeDocument/2006/relationships" xmlns:m="http://schemas.openxmlformats.org/officeDocument/2006/math" xmlns:v="urn:schemas-microsoft-com:vml" xmlns:wp14="http://schemas.microsoft.com/office/word/2010/wordprocessingDrawing" xmlns:wp="http://schemas.openxmlformats.org/drawingml/2006/wordprocessingDrawing" xmlns:w10="urn:schemas-microsoft-com:office:word" xmlns:w="http://schemas.openxmlformats.org/wordprocessingml/2006/main" xmlns:w14="http://schemas.microsoft.com/office/word/2010/wordml" xmlns:w15="http://schemas.microsoft.com/office/word/2012/wordml" xmlns:w16cex="http://schemas.microsoft.com/office/word/2018/wordml/cex" xmlns:w16cid="http://schemas.microsoft.com/office/word/2016/wordml/cid" xmlns:w16="http://schemas.microsoft.com/office/word/2018/wordml" xmlns:w16sdtdh="http://schemas.microsoft.com/office/word/2020/wordml/sdtdatahash" xmlns:w16se="http://schemas.microsoft.com/office/word/2015/wordml/symex" xmlns:wpg="http://schemas.microsoft.com/office/word/2010/wordprocessingGroup" xmlns:wpi="http://schemas.microsoft.com/office/word/2010/wordprocessingInk" xmlns:wne="http://schemas.microsoft.com/office/word/2006/wordml" xmlns:wps="http://schemas.microsoft.com/office/word/2010/wordprocessingShape" mc:Ignorable="w14 w15 w16se w16cid w16 w16cex w16sdtdh wp14">
+<w:numbering xmlns:wpc="http://schemas.microsoft.com/office/word/2010/wordprocessingCanvas" xmlns:cx="http://schemas.microsoft.com/office/drawing/2014/chartex" xmlns:cx1="http://schemas.microsoft.com/office/drawing/2015/9/8/chartex" xmlns:cx2="http://schemas.microsoft.com/office/drawing/2015/10/21/chartex" xmlns:cx3="http://schemas.microsoft.com/office/drawing/2016/5/9/chartex" xmlns:cx4="http://schemas.microsoft.com/office/drawing/2016/5/10/chartex" xmlns:cx5="http://schemas.microsoft.com/office/drawing/2016/5/11/chartex" xmlns:cx6="http://schemas.microsoft.com/office/drawing/2016/5/12/chartex" xmlns:cx7="http://schemas.microsoft.com/office/drawing/2016/5/13/chartex" xmlns:cx8="http://schemas.microsoft.com/office/drawing/2016/5/14/chartex" xmlns:mc="http://schemas.openxmlformats.org/markup-compatibility/2006" xmlns:aink="http://schemas.microsoft.com/office/drawing/2016/ink" xmlns:am3d="http://schemas.microsoft.com/office/drawing/2017/model3d" xmlns:o="urn:schemas-microsoft-com:office:office" xmlns:oel="http://schemas.microsoft.com/office/2019/extlst" xmlns:r="http://schemas.openxmlformats.org/officeDocument/2006/relationships" xmlns:m="http://schemas.openxmlformats.org/officeDocument/2006/math" xmlns:v="urn:schemas-microsoft-com:vml" xmlns:wp14="http://schemas.microsoft.com/office/word/2010/wordprocessingDrawing" xmlns:wp="http://schemas.openxmlformats.org/drawingml/2006/wordprocessingDrawing" xmlns:w10="urn:schemas-microsoft-com:office:word" xmlns:w="http://schemas.openxmlformats.org/wordprocessingml/2006/main" xmlns:w14="http://schemas.microsoft.com/office/word/2010/wordml" xmlns:w15="http://schemas.microsoft.com/office/word/2012/wordml" xmlns:w16cex="http://schemas.microsoft.com/office/word/2018/wordml/cex" xmlns:w16cid="http://schemas.microsoft.com/office/word/2016/wordml/cid" xmlns:w16="http://schemas.microsoft.com/office/word/2018/wordml" xmlns:w16sdtdh="http://schemas.microsoft.com/office/word/2020/wordml/sdtdatahash" xmlns:w16se="http://schemas.microsoft.com/office/word/2015/wordml/symex" xmlns:wpg="http://schemas.microsoft.com/office/word/2010/wordprocessingGroup" xmlns:wpi="http://schemas.microsoft.com/office/word/2010/wordprocessingInk" xmlns:wne="http://schemas.microsoft.com/office/word/2006/wordml" xmlns:wps="http://schemas.microsoft.com/office/word/2010/wordprocessingShape" mc:Ignorable="w14 w15 w16se w16cid w16 w16cex w16sdtdh wp14">
   <w:abstractNum w:abstractNumId="0" w15:restartNumberingAfterBreak="0">
     <w:nsid w:val="5A7D25BB"/>
     <w:multiLevelType w:val="multilevel"/>
@@ -2131,7 +2126,7 @@
       </w:rPr>
     </w:lvl>
   </w:abstractNum>
-  <w:num w:numId="1">
+  <w:num w:numId="1" w16cid:durableId="1175536715">
     <w:abstractNumId w:val="0"/>
   </w:num>
 </w:numbering>
@@ -2653,7 +2648,6 @@
   <w:style w:type="character" w:default="1" w:styleId="DefaultParagraphFont">
     <w:name w:val="Default Paragraph Font"/>
     <w:uiPriority w:val="1"/>
-    <w:semiHidden/>
     <w:unhideWhenUsed/>
   </w:style>
   <w:style w:type="table" w:default="1" w:styleId="TableNormal">

</xml_diff>